<commit_message>
Found missing files from last commit
</commit_message>
<xml_diff>
--- a/Analyse document Tweakers.docx
+++ b/Analyse document Tweakers.docx
@@ -5678,8 +5678,221 @@
       <w:proofErr w:type="spellEnd"/>
     </w:p>
     <w:p>
+      <w:pPr>
+        <w:pStyle w:val="Kop2"/>
+      </w:pPr>
+      <w:proofErr w:type="spellStart"/>
+      <w:r>
+        <w:t>Inlogsysteem</w:t>
+      </w:r>
+      <w:proofErr w:type="spellEnd"/>
+      <w:r>
+        <w:t>:</w:t>
+      </w:r>
+    </w:p>
+    <w:p>
+      <w:r>
+        <w:rPr>
+          <w:noProof/>
+          <w:lang w:eastAsia="en-GB"/>
+        </w:rPr>
+        <w:drawing>
+          <wp:inline distT="0" distB="0" distL="0" distR="0">
+            <wp:extent cx="4473328" cy="3025402"/>
+            <wp:effectExtent l="0" t="0" r="3810" b="3810"/>
+            <wp:docPr id="1" name="Afbeelding 1"/>
+            <wp:cNvGraphicFramePr>
+              <a:graphicFrameLocks xmlns:a="http://schemas.openxmlformats.org/drawingml/2006/main" noChangeAspect="1"/>
+            </wp:cNvGraphicFramePr>
+            <a:graphic xmlns:a="http://schemas.openxmlformats.org/drawingml/2006/main">
+              <a:graphicData uri="http://schemas.openxmlformats.org/drawingml/2006/picture">
+                <pic:pic xmlns:pic="http://schemas.openxmlformats.org/drawingml/2006/picture">
+                  <pic:nvPicPr>
+                    <pic:cNvPr id="1" name="InlogUsecase.png"/>
+                    <pic:cNvPicPr/>
+                  </pic:nvPicPr>
+                  <pic:blipFill>
+                    <a:blip r:embed="rId8">
+                      <a:extLst>
+                        <a:ext uri="{28A0092B-C50C-407E-A947-70E740481C1C}">
+                          <a14:useLocalDpi xmlns:a14="http://schemas.microsoft.com/office/drawing/2010/main" val="0"/>
+                        </a:ext>
+                      </a:extLst>
+                    </a:blip>
+                    <a:stretch>
+                      <a:fillRect/>
+                    </a:stretch>
+                  </pic:blipFill>
+                  <pic:spPr>
+                    <a:xfrm>
+                      <a:off x="0" y="0"/>
+                      <a:ext cx="4473328" cy="3025402"/>
+                    </a:xfrm>
+                    <a:prstGeom prst="rect">
+                      <a:avLst/>
+                    </a:prstGeom>
+                  </pic:spPr>
+                </pic:pic>
+              </a:graphicData>
+            </a:graphic>
+          </wp:inline>
+        </w:drawing>
+      </w:r>
+    </w:p>
+    <w:p/>
+    <w:p>
+      <w:pPr>
+        <w:pStyle w:val="Kop2"/>
+      </w:pPr>
+      <w:proofErr w:type="spellStart"/>
+      <w:r>
+        <w:t>Accountsysteem</w:t>
+      </w:r>
+      <w:proofErr w:type="spellEnd"/>
+      <w:r>
+        <w:t>:</w:t>
+      </w:r>
+    </w:p>
+    <w:p>
+      <w:r>
+        <w:rPr>
+          <w:noProof/>
+          <w:lang w:eastAsia="en-GB"/>
+        </w:rPr>
+        <w:drawing>
+          <wp:inline distT="0" distB="0" distL="0" distR="0">
+            <wp:extent cx="4366638" cy="2705334"/>
+            <wp:effectExtent l="0" t="0" r="0" b="0"/>
+            <wp:docPr id="2" name="Afbeelding 2"/>
+            <wp:cNvGraphicFramePr>
+              <a:graphicFrameLocks xmlns:a="http://schemas.openxmlformats.org/drawingml/2006/main" noChangeAspect="1"/>
+            </wp:cNvGraphicFramePr>
+            <a:graphic xmlns:a="http://schemas.openxmlformats.org/drawingml/2006/main">
+              <a:graphicData uri="http://schemas.openxmlformats.org/drawingml/2006/picture">
+                <pic:pic xmlns:pic="http://schemas.openxmlformats.org/drawingml/2006/picture">
+                  <pic:nvPicPr>
+                    <pic:cNvPr id="2" name="AccountUseCase.png"/>
+                    <pic:cNvPicPr/>
+                  </pic:nvPicPr>
+                  <pic:blipFill>
+                    <a:blip r:embed="rId9">
+                      <a:extLst>
+                        <a:ext uri="{28A0092B-C50C-407E-A947-70E740481C1C}">
+                          <a14:useLocalDpi xmlns:a14="http://schemas.microsoft.com/office/drawing/2010/main" val="0"/>
+                        </a:ext>
+                      </a:extLst>
+                    </a:blip>
+                    <a:stretch>
+                      <a:fillRect/>
+                    </a:stretch>
+                  </pic:blipFill>
+                  <pic:spPr>
+                    <a:xfrm>
+                      <a:off x="0" y="0"/>
+                      <a:ext cx="4366638" cy="2705334"/>
+                    </a:xfrm>
+                    <a:prstGeom prst="rect">
+                      <a:avLst/>
+                    </a:prstGeom>
+                  </pic:spPr>
+                </pic:pic>
+              </a:graphicData>
+            </a:graphic>
+          </wp:inline>
+        </w:drawing>
+      </w:r>
+    </w:p>
+    <w:p>
       <w:r>
         <w:br w:type="page"/>
+      </w:r>
+    </w:p>
+    <w:p>
+      <w:pPr>
+        <w:pStyle w:val="Kop2"/>
+      </w:pPr>
+      <w:proofErr w:type="spellStart"/>
+      <w:r>
+        <w:lastRenderedPageBreak/>
+        <w:t>Productsysteem</w:t>
+      </w:r>
+      <w:proofErr w:type="spellEnd"/>
+      <w:r>
+        <w:t>:</w:t>
+      </w:r>
+    </w:p>
+    <w:p>
+      <w:r>
+        <w:pict>
+          <v:shapetype id="_x0000_t75" coordsize="21600,21600" o:spt="75" o:preferrelative="t" path="m@4@5l@4@11@9@11@9@5xe" filled="f" stroked="f">
+            <v:stroke joinstyle="miter"/>
+            <v:formulas>
+              <v:f eqn="if lineDrawn pixelLineWidth 0"/>
+              <v:f eqn="sum @0 1 0"/>
+              <v:f eqn="sum 0 0 @1"/>
+              <v:f eqn="prod @2 1 2"/>
+              <v:f eqn="prod @3 21600 pixelWidth"/>
+              <v:f eqn="prod @3 21600 pixelHeight"/>
+              <v:f eqn="sum @0 0 1"/>
+              <v:f eqn="prod @6 1 2"/>
+              <v:f eqn="prod @7 21600 pixelWidth"/>
+              <v:f eqn="sum @8 21600 0"/>
+              <v:f eqn="prod @7 21600 pixelHeight"/>
+              <v:f eqn="sum @10 21600 0"/>
+            </v:formulas>
+            <v:path o:extrusionok="f" gradientshapeok="t" o:connecttype="rect"/>
+            <o:lock v:ext="edit" aspectratio="t"/>
+          </v:shapetype>
+          <v:shape id="_x0000_i1025" type="#_x0000_t75" style="width:351pt;height:142.2pt">
+            <v:imagedata r:id="rId10" o:title="ProductUseCase"/>
+          </v:shape>
+        </w:pict>
+      </w:r>
+    </w:p>
+    <w:p>
+      <w:pPr>
+        <w:pStyle w:val="Kop2"/>
+      </w:pPr>
+      <w:proofErr w:type="spellStart"/>
+      <w:r>
+        <w:t>ArtikelSysteem</w:t>
+      </w:r>
+      <w:proofErr w:type="spellEnd"/>
+      <w:r>
+        <w:t>:</w:t>
+      </w:r>
+    </w:p>
+    <w:p>
+      <w:r>
+        <w:pict>
+          <v:shape id="_x0000_i1026" type="#_x0000_t75" style="width:351pt;height:142.2pt">
+            <v:imagedata r:id="rId11" o:title="ArtikelUseCase"/>
+          </v:shape>
+        </w:pict>
+      </w:r>
+    </w:p>
+    <w:p>
+      <w:pPr>
+        <w:pStyle w:val="Kop2"/>
+      </w:pPr>
+      <w:proofErr w:type="spellStart"/>
+      <w:r>
+        <w:t>Reviewsysteem</w:t>
+      </w:r>
+      <w:proofErr w:type="spellEnd"/>
+      <w:r>
+        <w:t>:</w:t>
+      </w:r>
+    </w:p>
+    <w:p>
+      <w:bookmarkStart w:id="4" w:name="_GoBack"/>
+      <w:bookmarkEnd w:id="4"/>
+      <w:r>
+        <w:pict>
+          <v:shape id="_x0000_i1027" type="#_x0000_t75" style="width:343.8pt;height:142.2pt">
+            <v:imagedata r:id="rId12" o:title="ReviewUseCase"/>
+          </v:shape>
+        </w:pict>
       </w:r>
     </w:p>
     <w:p>
@@ -5688,7 +5901,6 @@
       </w:pPr>
       <w:proofErr w:type="spellStart"/>
       <w:r>
-        <w:lastRenderedPageBreak/>
         <w:t>Usecases</w:t>
       </w:r>
       <w:proofErr w:type="spellEnd"/>
@@ -6149,6 +6361,7 @@
                 <w:color w:val="000000"/>
                 <w:lang w:val="nl-NL" w:eastAsia="en-GB"/>
               </w:rPr>
+              <w:lastRenderedPageBreak/>
               <w:t xml:space="preserve">Het systeem controleert of de gegevens kloppen en geeft de actor toegang tot </w:t>
             </w:r>
             <w:r>
@@ -6212,6 +6425,7 @@
                 <w:color w:val="000000"/>
                 <w:lang w:eastAsia="en-GB"/>
               </w:rPr>
+              <w:lastRenderedPageBreak/>
               <w:t>Uitzonderingen</w:t>
             </w:r>
             <w:proofErr w:type="spellEnd"/>
@@ -7627,7 +7841,6 @@
                 <w:color w:val="000000"/>
                 <w:lang w:eastAsia="en-GB"/>
               </w:rPr>
-              <w:lastRenderedPageBreak/>
               <w:t>Uitzonderingen</w:t>
             </w:r>
             <w:proofErr w:type="spellEnd"/>
@@ -7983,6 +8196,7 @@
                 <w:color w:val="000000"/>
                 <w:lang w:eastAsia="en-GB"/>
               </w:rPr>
+              <w:lastRenderedPageBreak/>
               <w:t>Actor</w:t>
             </w:r>
           </w:p>
@@ -11374,8 +11588,6 @@
               </w:rPr>
               <w:t>Review</w:t>
             </w:r>
-            <w:bookmarkStart w:id="4" w:name="_GoBack"/>
-            <w:bookmarkEnd w:id="4"/>
             <w:r>
               <w:rPr>
                 <w:rFonts w:eastAsia="Times New Roman" w:cs="Arial"/>
@@ -14606,6 +14818,28 @@
       <w:szCs w:val="32"/>
     </w:rPr>
   </w:style>
+  <w:style w:type="paragraph" w:styleId="Kop2">
+    <w:name w:val="heading 2"/>
+    <w:basedOn w:val="Standaard"/>
+    <w:next w:val="Standaard"/>
+    <w:link w:val="Kop2Char"/>
+    <w:uiPriority w:val="9"/>
+    <w:unhideWhenUsed/>
+    <w:qFormat/>
+    <w:rsid w:val="004124C4"/>
+    <w:pPr>
+      <w:keepNext/>
+      <w:keepLines/>
+      <w:spacing w:before="40" w:after="0"/>
+      <w:outlineLvl w:val="1"/>
+    </w:pPr>
+    <w:rPr>
+      <w:rFonts w:asciiTheme="majorHAnsi" w:eastAsiaTheme="majorEastAsia" w:hAnsiTheme="majorHAnsi" w:cstheme="majorBidi"/>
+      <w:color w:val="2E74B5" w:themeColor="accent1" w:themeShade="BF"/>
+      <w:sz w:val="26"/>
+      <w:szCs w:val="26"/>
+    </w:rPr>
+  </w:style>
   <w:style w:type="character" w:default="1" w:styleId="Standaardalinea-lettertype">
     <w:name w:val="Default Paragraph Font"/>
     <w:uiPriority w:val="1"/>
@@ -14707,6 +14941,19 @@
     <w:rPr>
       <w:color w:val="0563C1" w:themeColor="hyperlink"/>
       <w:u w:val="single"/>
+    </w:rPr>
+  </w:style>
+  <w:style w:type="character" w:customStyle="1" w:styleId="Kop2Char">
+    <w:name w:val="Kop 2 Char"/>
+    <w:basedOn w:val="Standaardalinea-lettertype"/>
+    <w:link w:val="Kop2"/>
+    <w:uiPriority w:val="9"/>
+    <w:rsid w:val="004124C4"/>
+    <w:rPr>
+      <w:rFonts w:asciiTheme="majorHAnsi" w:eastAsiaTheme="majorEastAsia" w:hAnsiTheme="majorHAnsi" w:cstheme="majorBidi"/>
+      <w:color w:val="2E74B5" w:themeColor="accent1" w:themeShade="BF"/>
+      <w:sz w:val="26"/>
+      <w:szCs w:val="26"/>
     </w:rPr>
   </w:style>
 </w:styles>
@@ -14997,7 +15244,7 @@
 </file>
 
 <file path=customXml/itemProps2.xml><?xml version="1.0" encoding="utf-8"?>
-<ds:datastoreItem xmlns:ds="http://schemas.openxmlformats.org/officeDocument/2006/customXml" ds:itemID="{F8090AB3-2B05-4E99-9FCE-C36583B01650}">
+<ds:datastoreItem xmlns:ds="http://schemas.openxmlformats.org/officeDocument/2006/customXml" ds:itemID="{43E74967-3DDC-41BC-AC1C-D52F7D869CA3}">
   <ds:schemaRefs>
     <ds:schemaRef ds:uri="http://schemas.openxmlformats.org/officeDocument/2006/bibliography"/>
   </ds:schemaRefs>

</xml_diff>